<commit_message>
create new table document
</commit_message>
<xml_diff>
--- a/callcenter/src/test/resources/test_filter.docx
+++ b/callcenter/src/test/resources/test_filter.docx
@@ -4,34 +4,36 @@
   <w:body>
     <w:tbl>
       <w:tblPr>
-        <w:tblW w:w="15997" w:type="dxa"/>
+        <w:tblW w:w="15866" w:type="dxa"/>
         <w:jc w:val="left"/>
         <w:tblInd w:w="0" w:type="dxa"/>
         <w:tblCellMar>
-          <w:top w:w="0" w:type="dxa"/>
-          <w:left w:w="40" w:type="dxa"/>
-          <w:bottom w:w="0" w:type="dxa"/>
-          <w:right w:w="40" w:type="dxa"/>
+          <w:top w:w="55" w:type="dxa"/>
+          <w:left w:w="55" w:type="dxa"/>
+          <w:bottom w:w="55" w:type="dxa"/>
+          <w:right w:w="55" w:type="dxa"/>
         </w:tblCellMar>
       </w:tblPr>
       <w:tblGrid>
-        <w:gridCol w:w="852"/>
-        <w:gridCol w:w="1651"/>
-        <w:gridCol w:w="1491"/>
-        <w:gridCol w:w="1534"/>
-        <w:gridCol w:w="3403"/>
-        <w:gridCol w:w="7065"/>
+        <w:gridCol w:w="1762"/>
+        <w:gridCol w:w="1763"/>
+        <w:gridCol w:w="1763"/>
+        <w:gridCol w:w="1763"/>
+        <w:gridCol w:w="1763"/>
+        <w:gridCol w:w="1763"/>
+        <w:gridCol w:w="1763"/>
+        <w:gridCol w:w="1763"/>
+        <w:gridCol w:w="1763"/>
       </w:tblGrid>
       <w:tr>
         <w:trPr/>
         <w:tc>
           <w:tcPr>
-            <w:tcW w:w="852" w:type="dxa"/>
-            <w:tcBorders>
-              <w:top w:val="single" w:sz="6" w:space="0" w:color="000000"/>
-              <w:left w:val="single" w:sz="6" w:space="0" w:color="000000"/>
-              <w:bottom w:val="single" w:sz="6" w:space="0" w:color="000000"/>
-              <w:right w:val="single" w:sz="6" w:space="0" w:color="000000"/>
+            <w:tcW w:w="1762" w:type="dxa"/>
+            <w:tcBorders>
+              <w:top w:val="single" w:sz="2" w:space="0" w:color="000000"/>
+              <w:left w:val="single" w:sz="2" w:space="0" w:color="000000"/>
+              <w:bottom w:val="single" w:sz="2" w:space="0" w:color="000000"/>
             </w:tcBorders>
           </w:tcPr>
           <w:p>
@@ -54,23 +56,17 @@
               </w:rPr>
             </w:pPr>
             <w:r>
-              <w:rPr>
-                <w:rFonts w:cs="Times New Roman" w:ascii="Times New Roman" w:hAnsi="Times New Roman"/>
-                <w:b/>
-                <w:bCs/>
-                <w:color w:val="000000"/>
-              </w:rPr>
-            </w:r>
-          </w:p>
-        </w:tc>
-        <w:tc>
-          <w:tcPr>
-            <w:tcW w:w="1651" w:type="dxa"/>
-            <w:tcBorders>
-              <w:top w:val="single" w:sz="6" w:space="0" w:color="000000"/>
-              <w:left w:val="single" w:sz="6" w:space="0" w:color="000000"/>
-              <w:bottom w:val="single" w:sz="6" w:space="0" w:color="000000"/>
-              <w:right w:val="single" w:sz="6" w:space="0" w:color="000000"/>
+              <w:rPr/>
+            </w:r>
+          </w:p>
+        </w:tc>
+        <w:tc>
+          <w:tcPr>
+            <w:tcW w:w="1763" w:type="dxa"/>
+            <w:tcBorders>
+              <w:top w:val="single" w:sz="2" w:space="0" w:color="000000"/>
+              <w:left w:val="single" w:sz="2" w:space="0" w:color="000000"/>
+              <w:bottom w:val="single" w:sz="2" w:space="0" w:color="000000"/>
             </w:tcBorders>
           </w:tcPr>
           <w:p>
@@ -108,12 +104,11 @@
         </w:tc>
         <w:tc>
           <w:tcPr>
-            <w:tcW w:w="1491" w:type="dxa"/>
-            <w:tcBorders>
-              <w:top w:val="single" w:sz="6" w:space="0" w:color="000000"/>
-              <w:left w:val="single" w:sz="6" w:space="0" w:color="000000"/>
-              <w:bottom w:val="single" w:sz="6" w:space="0" w:color="000000"/>
-              <w:right w:val="single" w:sz="6" w:space="0" w:color="000000"/>
+            <w:tcW w:w="1763" w:type="dxa"/>
+            <w:tcBorders>
+              <w:top w:val="single" w:sz="2" w:space="0" w:color="000000"/>
+              <w:left w:val="single" w:sz="2" w:space="0" w:color="000000"/>
+              <w:bottom w:val="single" w:sz="2" w:space="0" w:color="000000"/>
             </w:tcBorders>
           </w:tcPr>
           <w:p>
@@ -142,12 +137,33 @@
         </w:tc>
         <w:tc>
           <w:tcPr>
-            <w:tcW w:w="1534" w:type="dxa"/>
-            <w:tcBorders>
-              <w:top w:val="single" w:sz="6" w:space="0" w:color="000000"/>
-              <w:left w:val="single" w:sz="6" w:space="0" w:color="000000"/>
-              <w:bottom w:val="single" w:sz="6" w:space="0" w:color="000000"/>
-              <w:right w:val="single" w:sz="6" w:space="0" w:color="000000"/>
+            <w:tcW w:w="1763" w:type="dxa"/>
+            <w:tcBorders>
+              <w:top w:val="single" w:sz="2" w:space="0" w:color="000000"/>
+              <w:left w:val="single" w:sz="2" w:space="0" w:color="000000"/>
+              <w:bottom w:val="single" w:sz="2" w:space="0" w:color="000000"/>
+            </w:tcBorders>
+          </w:tcPr>
+          <w:p>
+            <w:pPr>
+              <w:pStyle w:val="TableContents"/>
+              <w:suppressLineNumbers/>
+              <w:spacing w:before="0" w:after="200"/>
+              <w:rPr/>
+            </w:pPr>
+            <w:r>
+              <w:rPr/>
+              <w:t>Короткий зміст</w:t>
+            </w:r>
+          </w:p>
+        </w:tc>
+        <w:tc>
+          <w:tcPr>
+            <w:tcW w:w="1763" w:type="dxa"/>
+            <w:tcBorders>
+              <w:top w:val="single" w:sz="2" w:space="0" w:color="000000"/>
+              <w:left w:val="single" w:sz="2" w:space="0" w:color="000000"/>
+              <w:bottom w:val="single" w:sz="2" w:space="0" w:color="000000"/>
             </w:tcBorders>
           </w:tcPr>
           <w:p>
@@ -170,18 +186,17 @@
                 <w:bCs/>
                 <w:color w:val="000000"/>
               </w:rPr>
-              <w:t>Дата надходження</w:t>
-            </w:r>
-          </w:p>
-        </w:tc>
-        <w:tc>
-          <w:tcPr>
-            <w:tcW w:w="3403" w:type="dxa"/>
-            <w:tcBorders>
-              <w:top w:val="single" w:sz="6" w:space="0" w:color="000000"/>
-              <w:left w:val="single" w:sz="6" w:space="0" w:color="000000"/>
-              <w:bottom w:val="single" w:sz="6" w:space="0" w:color="000000"/>
-              <w:right w:val="single" w:sz="6" w:space="0" w:color="000000"/>
+              <w:t>Кореспондент</w:t>
+            </w:r>
+          </w:p>
+        </w:tc>
+        <w:tc>
+          <w:tcPr>
+            <w:tcW w:w="1763" w:type="dxa"/>
+            <w:tcBorders>
+              <w:top w:val="single" w:sz="2" w:space="0" w:color="000000"/>
+              <w:left w:val="single" w:sz="2" w:space="0" w:color="000000"/>
+              <w:bottom w:val="single" w:sz="2" w:space="0" w:color="000000"/>
             </w:tcBorders>
           </w:tcPr>
           <w:p>
@@ -204,18 +219,141 @@
                 <w:bCs/>
                 <w:color w:val="000000"/>
               </w:rPr>
-              <w:t>Кореспондент</w:t>
-            </w:r>
-          </w:p>
-        </w:tc>
-        <w:tc>
-          <w:tcPr>
-            <w:tcW w:w="7065" w:type="dxa"/>
-            <w:tcBorders>
-              <w:top w:val="single" w:sz="6" w:space="0" w:color="000000"/>
-              <w:left w:val="single" w:sz="6" w:space="0" w:color="000000"/>
-              <w:bottom w:val="single" w:sz="6" w:space="0" w:color="000000"/>
-              <w:right w:val="single" w:sz="6" w:space="0" w:color="000000"/>
+              <w:t>Короткий зміст</w:t>
+            </w:r>
+          </w:p>
+        </w:tc>
+        <w:tc>
+          <w:tcPr>
+            <w:tcW w:w="1763" w:type="dxa"/>
+            <w:tcBorders>
+              <w:top w:val="single" w:sz="2" w:space="0" w:color="000000"/>
+              <w:left w:val="single" w:sz="2" w:space="0" w:color="000000"/>
+              <w:bottom w:val="single" w:sz="2" w:space="0" w:color="000000"/>
+            </w:tcBorders>
+          </w:tcPr>
+          <w:p>
+            <w:pPr>
+              <w:pStyle w:val="TableContents"/>
+              <w:suppressLineNumbers/>
+              <w:spacing w:before="0" w:after="200"/>
+              <w:rPr/>
+            </w:pPr>
+            <w:r>
+              <w:rPr/>
+            </w:r>
+          </w:p>
+        </w:tc>
+        <w:tc>
+          <w:tcPr>
+            <w:tcW w:w="1763" w:type="dxa"/>
+            <w:tcBorders>
+              <w:top w:val="single" w:sz="2" w:space="0" w:color="000000"/>
+              <w:left w:val="single" w:sz="2" w:space="0" w:color="000000"/>
+              <w:bottom w:val="single" w:sz="2" w:space="0" w:color="000000"/>
+            </w:tcBorders>
+          </w:tcPr>
+          <w:p>
+            <w:pPr>
+              <w:pStyle w:val="TableContents"/>
+              <w:suppressLineNumbers/>
+              <w:spacing w:before="0" w:after="200"/>
+              <w:rPr/>
+            </w:pPr>
+            <w:r>
+              <w:rPr/>
+            </w:r>
+          </w:p>
+        </w:tc>
+        <w:tc>
+          <w:tcPr>
+            <w:tcW w:w="1763" w:type="dxa"/>
+            <w:tcBorders>
+              <w:top w:val="single" w:sz="2" w:space="0" w:color="000000"/>
+              <w:left w:val="single" w:sz="2" w:space="0" w:color="000000"/>
+              <w:bottom w:val="single" w:sz="2" w:space="0" w:color="000000"/>
+              <w:right w:val="single" w:sz="2" w:space="0" w:color="000000"/>
+            </w:tcBorders>
+          </w:tcPr>
+          <w:p>
+            <w:pPr>
+              <w:pStyle w:val="TableContents"/>
+              <w:suppressLineNumbers/>
+              <w:spacing w:before="0" w:after="200"/>
+              <w:rPr/>
+            </w:pPr>
+            <w:r>
+              <w:rPr/>
+            </w:r>
+          </w:p>
+        </w:tc>
+      </w:tr>
+    </w:tbl>
+    <w:p>
+      <w:pPr>
+        <w:pStyle w:val="Normal"/>
+        <w:bidi w:val="0"/>
+        <w:spacing w:lineRule="auto" w:line="276" w:before="0" w:after="200"/>
+        <w:ind w:left="0" w:right="0" w:hanging="0"/>
+        <w:rPr/>
+      </w:pPr>
+      <w:r>
+        <w:rPr/>
+      </w:r>
+    </w:p>
+    <w:tbl>
+      <w:tblPr>
+        <w:tblW w:w="15866" w:type="dxa"/>
+        <w:jc w:val="left"/>
+        <w:tblInd w:w="0" w:type="dxa"/>
+        <w:tblCellMar>
+          <w:top w:w="55" w:type="dxa"/>
+          <w:left w:w="55" w:type="dxa"/>
+          <w:bottom w:w="55" w:type="dxa"/>
+          <w:right w:w="55" w:type="dxa"/>
+        </w:tblCellMar>
+      </w:tblPr>
+      <w:tblGrid>
+        <w:gridCol w:w="1762"/>
+        <w:gridCol w:w="1763"/>
+        <w:gridCol w:w="1763"/>
+        <w:gridCol w:w="1763"/>
+        <w:gridCol w:w="1763"/>
+        <w:gridCol w:w="1763"/>
+        <w:gridCol w:w="1763"/>
+        <w:gridCol w:w="1763"/>
+        <w:gridCol w:w="1763"/>
+      </w:tblGrid>
+      <w:tr>
+        <w:trPr/>
+        <w:tc>
+          <w:tcPr>
+            <w:tcW w:w="1762" w:type="dxa"/>
+            <w:tcBorders>
+              <w:top w:val="single" w:sz="2" w:space="0" w:color="000000"/>
+              <w:left w:val="single" w:sz="2" w:space="0" w:color="000000"/>
+              <w:bottom w:val="single" w:sz="2" w:space="0" w:color="000000"/>
+            </w:tcBorders>
+          </w:tcPr>
+          <w:p>
+            <w:pPr>
+              <w:pStyle w:val="TableContents"/>
+              <w:suppressLineNumbers/>
+              <w:spacing w:before="0" w:after="200"/>
+              <w:rPr/>
+            </w:pPr>
+            <w:r>
+              <w:rPr/>
+            </w:r>
+          </w:p>
+        </w:tc>
+        <w:tc>
+          <w:tcPr>
+            <w:tcW w:w="1763" w:type="dxa"/>
+            <w:tcBorders>
+              <w:top w:val="single" w:sz="2" w:space="0" w:color="000000"/>
+              <w:left w:val="single" w:sz="2" w:space="0" w:color="000000"/>
+              <w:bottom w:val="single" w:sz="2" w:space="0" w:color="000000"/>
             </w:tcBorders>
           </w:tcPr>
           <w:p>
@@ -238,7 +376,176 @@
                 <w:bCs/>
                 <w:color w:val="000000"/>
               </w:rPr>
-              <w:t>Короткий зміст</w:t>
+              <w:t xml:space="preserve">№ </w:t>
+            </w:r>
+            <w:r>
+              <w:rPr>
+                <w:rFonts w:cs="Times New Roman" w:ascii="Times New Roman" w:hAnsi="Times New Roman"/>
+                <w:b/>
+                <w:bCs/>
+                <w:color w:val="000000"/>
+              </w:rPr>
+              <w:t>кореспондента</w:t>
+            </w:r>
+          </w:p>
+        </w:tc>
+        <w:tc>
+          <w:tcPr>
+            <w:tcW w:w="1763" w:type="dxa"/>
+            <w:tcBorders>
+              <w:top w:val="single" w:sz="2" w:space="0" w:color="000000"/>
+              <w:left w:val="single" w:sz="2" w:space="0" w:color="000000"/>
+              <w:bottom w:val="single" w:sz="2" w:space="0" w:color="000000"/>
+            </w:tcBorders>
+          </w:tcPr>
+          <w:p>
+            <w:pPr>
+              <w:pStyle w:val="Normal"/>
+              <w:widowControl w:val="false"/>
+              <w:tabs>
+                <w:tab w:val="clear" w:pos="720"/>
+              </w:tabs>
+              <w:bidi w:val="0"/>
+              <w:spacing w:before="55" w:after="55"/>
+              <w:ind w:left="0" w:right="0" w:hanging="0"/>
+              <w:jc w:val="center"/>
+              <w:rPr/>
+            </w:pPr>
+            <w:r>
+              <w:rPr>
+                <w:rFonts w:cs="Times New Roman" w:ascii="Times New Roman" w:hAnsi="Times New Roman"/>
+                <w:b/>
+                <w:bCs/>
+                <w:color w:val="000000"/>
+              </w:rPr>
+              <w:t>Дата кореспондента</w:t>
+            </w:r>
+          </w:p>
+        </w:tc>
+        <w:tc>
+          <w:tcPr>
+            <w:tcW w:w="1763" w:type="dxa"/>
+            <w:tcBorders>
+              <w:top w:val="single" w:sz="2" w:space="0" w:color="000000"/>
+              <w:left w:val="single" w:sz="2" w:space="0" w:color="000000"/>
+              <w:bottom w:val="single" w:sz="2" w:space="0" w:color="000000"/>
+            </w:tcBorders>
+          </w:tcPr>
+          <w:p>
+            <w:pPr>
+              <w:pStyle w:val="TableContents"/>
+              <w:suppressLineNumbers/>
+              <w:spacing w:before="0" w:after="200"/>
+              <w:rPr/>
+            </w:pPr>
+            <w:r>
+              <w:rPr/>
+            </w:r>
+          </w:p>
+        </w:tc>
+        <w:tc>
+          <w:tcPr>
+            <w:tcW w:w="1763" w:type="dxa"/>
+            <w:tcBorders>
+              <w:top w:val="single" w:sz="2" w:space="0" w:color="000000"/>
+              <w:left w:val="single" w:sz="2" w:space="0" w:color="000000"/>
+              <w:bottom w:val="single" w:sz="2" w:space="0" w:color="000000"/>
+            </w:tcBorders>
+          </w:tcPr>
+          <w:p>
+            <w:pPr>
+              <w:pStyle w:val="TableContents"/>
+              <w:suppressLineNumbers/>
+              <w:spacing w:before="0" w:after="200"/>
+              <w:rPr/>
+            </w:pPr>
+            <w:r>
+              <w:rPr/>
+            </w:r>
+          </w:p>
+        </w:tc>
+        <w:tc>
+          <w:tcPr>
+            <w:tcW w:w="1763" w:type="dxa"/>
+            <w:tcBorders>
+              <w:top w:val="single" w:sz="2" w:space="0" w:color="000000"/>
+              <w:left w:val="single" w:sz="2" w:space="0" w:color="000000"/>
+              <w:bottom w:val="single" w:sz="2" w:space="0" w:color="000000"/>
+            </w:tcBorders>
+          </w:tcPr>
+          <w:p>
+            <w:pPr>
+              <w:pStyle w:val="TableContents"/>
+              <w:suppressLineNumbers/>
+              <w:spacing w:before="0" w:after="200"/>
+              <w:rPr/>
+            </w:pPr>
+            <w:r>
+              <w:rPr/>
+            </w:r>
+          </w:p>
+        </w:tc>
+        <w:tc>
+          <w:tcPr>
+            <w:tcW w:w="1763" w:type="dxa"/>
+            <w:tcBorders>
+              <w:top w:val="single" w:sz="2" w:space="0" w:color="000000"/>
+              <w:left w:val="single" w:sz="2" w:space="0" w:color="000000"/>
+              <w:bottom w:val="single" w:sz="2" w:space="0" w:color="000000"/>
+            </w:tcBorders>
+          </w:tcPr>
+          <w:p>
+            <w:pPr>
+              <w:pStyle w:val="TableContents"/>
+              <w:suppressLineNumbers/>
+              <w:spacing w:before="0" w:after="200"/>
+              <w:rPr/>
+            </w:pPr>
+            <w:r>
+              <w:rPr/>
+            </w:r>
+          </w:p>
+        </w:tc>
+        <w:tc>
+          <w:tcPr>
+            <w:tcW w:w="1763" w:type="dxa"/>
+            <w:tcBorders>
+              <w:top w:val="single" w:sz="2" w:space="0" w:color="000000"/>
+              <w:left w:val="single" w:sz="2" w:space="0" w:color="000000"/>
+              <w:bottom w:val="single" w:sz="2" w:space="0" w:color="000000"/>
+            </w:tcBorders>
+          </w:tcPr>
+          <w:p>
+            <w:pPr>
+              <w:pStyle w:val="TableContents"/>
+              <w:suppressLineNumbers/>
+              <w:spacing w:before="0" w:after="200"/>
+              <w:rPr/>
+            </w:pPr>
+            <w:r>
+              <w:rPr/>
+            </w:r>
+          </w:p>
+        </w:tc>
+        <w:tc>
+          <w:tcPr>
+            <w:tcW w:w="1763" w:type="dxa"/>
+            <w:tcBorders>
+              <w:top w:val="single" w:sz="2" w:space="0" w:color="000000"/>
+              <w:left w:val="single" w:sz="2" w:space="0" w:color="000000"/>
+              <w:bottom w:val="single" w:sz="2" w:space="0" w:color="000000"/>
+              <w:right w:val="single" w:sz="2" w:space="0" w:color="000000"/>
+            </w:tcBorders>
+          </w:tcPr>
+          <w:p>
+            <w:pPr>
+              <w:pStyle w:val="TableContents"/>
+              <w:suppressLineNumbers/>
+              <w:spacing w:before="0" w:after="200"/>
+              <w:rPr/>
+            </w:pPr>
+            <w:r>
+              <w:rPr/>
             </w:r>
           </w:p>
         </w:tc>
@@ -386,5 +693,14 @@
       <w:lang w:val="ru-RU" w:eastAsia="ru-RU" w:bidi="ar-SA"/>
     </w:rPr>
   </w:style>
+  <w:style w:type="paragraph" w:styleId="TableContents">
+    <w:name w:val="Table Contents"/>
+    <w:basedOn w:val="Normal"/>
+    <w:qFormat/>
+    <w:pPr>
+      <w:suppressLineNumbers/>
+    </w:pPr>
+    <w:rPr/>
+  </w:style>
 </w:styles>
 </file>
</xml_diff>